<commit_message>
Added all projects to carpeta 1 to 4
</commit_message>
<xml_diff>
--- a/Formato_portafolio.docx
+++ b/Formato_portafolio.docx
@@ -1,6 +1,6 @@
 
 <file path=word/document.xml><?xml version="1.0" encoding="utf-8"?>
-<w:document xmlns:wpc="http://schemas.microsoft.com/office/word/2010/wordprocessingCanvas" xmlns:mc="http://schemas.openxmlformats.org/markup-compatibility/2006" xmlns:o="urn:schemas-microsoft-com:office:office" xmlns:r="http://schemas.openxmlformats.org/officeDocument/2006/relationships" xmlns:m="http://schemas.openxmlformats.org/officeDocument/2006/math" xmlns:v="urn:schemas-microsoft-com:vml" xmlns:wp14="http://schemas.microsoft.com/office/word/2010/wordprocessingDrawing" xmlns:wp="http://schemas.openxmlformats.org/drawingml/2006/wordprocessingDrawing" xmlns:w10="urn:schemas-microsoft-com:office:word" xmlns:w="http://schemas.openxmlformats.org/wordprocessingml/2006/main" xmlns:w14="http://schemas.microsoft.com/office/word/2010/wordml" xmlns:w15="http://schemas.microsoft.com/office/word/2012/wordml" xmlns:wpg="http://schemas.microsoft.com/office/word/2010/wordprocessingGroup" xmlns:wpi="http://schemas.microsoft.com/office/word/2010/wordprocessingInk" xmlns:wne="http://schemas.microsoft.com/office/word/2006/wordml" xmlns:wps="http://schemas.microsoft.com/office/word/2010/wordprocessingShape" mc:Ignorable="w14 w15 wp14">
+<w:document xmlns:wpc="http://schemas.microsoft.com/office/word/2010/wordprocessingCanvas" xmlns:cx="http://schemas.microsoft.com/office/drawing/2014/chartex" xmlns:cx1="http://schemas.microsoft.com/office/drawing/2015/9/8/chartex" xmlns:cx2="http://schemas.microsoft.com/office/drawing/2015/10/21/chartex" xmlns:cx3="http://schemas.microsoft.com/office/drawing/2016/5/9/chartex" xmlns:cx4="http://schemas.microsoft.com/office/drawing/2016/5/10/chartex" xmlns:cx5="http://schemas.microsoft.com/office/drawing/2016/5/11/chartex" xmlns:cx6="http://schemas.microsoft.com/office/drawing/2016/5/12/chartex" xmlns:cx7="http://schemas.microsoft.com/office/drawing/2016/5/13/chartex" xmlns:cx8="http://schemas.microsoft.com/office/drawing/2016/5/14/chartex" xmlns:mc="http://schemas.openxmlformats.org/markup-compatibility/2006" xmlns:aink="http://schemas.microsoft.com/office/drawing/2016/ink" xmlns:am3d="http://schemas.microsoft.com/office/drawing/2017/model3d" xmlns:o="urn:schemas-microsoft-com:office:office" xmlns:oel="http://schemas.microsoft.com/office/2019/extlst" xmlns:r="http://schemas.openxmlformats.org/officeDocument/2006/relationships" xmlns:m="http://schemas.openxmlformats.org/officeDocument/2006/math" xmlns:v="urn:schemas-microsoft-com:vml" xmlns:wp14="http://schemas.microsoft.com/office/word/2010/wordprocessingDrawing" xmlns:wp="http://schemas.openxmlformats.org/drawingml/2006/wordprocessingDrawing" xmlns:w10="urn:schemas-microsoft-com:office:word" xmlns:w="http://schemas.openxmlformats.org/wordprocessingml/2006/main" xmlns:w14="http://schemas.microsoft.com/office/word/2010/wordml" xmlns:w15="http://schemas.microsoft.com/office/word/2012/wordml" xmlns:w16cex="http://schemas.microsoft.com/office/word/2018/wordml/cex" xmlns:w16cid="http://schemas.microsoft.com/office/word/2016/wordml/cid" xmlns:w16="http://schemas.microsoft.com/office/word/2018/wordml" xmlns:w16sdtdh="http://schemas.microsoft.com/office/word/2020/wordml/sdtdatahash" xmlns:w16se="http://schemas.microsoft.com/office/word/2015/wordml/symex" xmlns:wpg="http://schemas.microsoft.com/office/word/2010/wordprocessingGroup" xmlns:wpi="http://schemas.microsoft.com/office/word/2010/wordprocessingInk" xmlns:wne="http://schemas.microsoft.com/office/word/2006/wordml" xmlns:wps="http://schemas.microsoft.com/office/word/2010/wordprocessingShape" mc:Ignorable="w14 w15 w16se w16cid w16 w16cex w16sdtdh wp14">
   <w:body>
     <w:p>
       <w:pPr>
@@ -40,7 +40,7 @@
     </w:p>
     <w:tbl>
       <w:tblPr>
-        <w:tblStyle w:val="Tablaconcuadrcula"/>
+        <w:tblStyle w:val="TableGrid"/>
         <w:tblW w:w="10485" w:type="dxa"/>
         <w:tblBorders>
           <w:top w:val="single" w:sz="4" w:space="0" w:color="808080" w:themeColor="background1" w:themeShade="80"/>
@@ -82,6 +82,12 @@
               </w:rPr>
               <w:t>Nombre:</w:t>
             </w:r>
+            <w:r>
+              <w:rPr>
+                <w:rFonts w:asciiTheme="majorHAnsi" w:hAnsiTheme="majorHAnsi"/>
+              </w:rPr>
+              <w:t xml:space="preserve"> Luis Enrique Marroquin Gonzalez</w:t>
+            </w:r>
           </w:p>
           <w:p>
             <w:pPr>
@@ -95,6 +101,12 @@
               </w:rPr>
               <w:t>Fecha:</w:t>
             </w:r>
+            <w:r>
+              <w:rPr>
+                <w:rFonts w:asciiTheme="majorHAnsi" w:hAnsiTheme="majorHAnsi"/>
+              </w:rPr>
+              <w:t xml:space="preserve"> 28 de Noviembre de 2022</w:t>
+            </w:r>
           </w:p>
           <w:p>
             <w:pPr>
@@ -107,6 +119,18 @@
                 <w:rFonts w:asciiTheme="majorHAnsi" w:hAnsiTheme="majorHAnsi"/>
               </w:rPr>
               <w:t>Certificado:</w:t>
+            </w:r>
+            <w:r>
+              <w:rPr>
+                <w:rFonts w:asciiTheme="majorHAnsi" w:hAnsiTheme="majorHAnsi"/>
+              </w:rPr>
+              <w:t xml:space="preserve"> </w:t>
+            </w:r>
+            <w:r>
+              <w:rPr>
+                <w:rFonts w:asciiTheme="majorHAnsi" w:hAnsiTheme="majorHAnsi"/>
+              </w:rPr>
+              <w:t>Productividad Basada en Herramientas Tecnológicas</w:t>
             </w:r>
           </w:p>
           <w:p>
@@ -340,28 +364,39 @@
         <w:tc>
           <w:tcPr>
             <w:tcW w:w="1418" w:type="dxa"/>
-          </w:tcPr>
-          <w:p>
-            <w:pPr>
-              <w:rPr>
-                <w:rFonts w:asciiTheme="majorHAnsi" w:hAnsiTheme="majorHAnsi"/>
-              </w:rPr>
-            </w:pPr>
+            <w:vAlign w:val="center"/>
+          </w:tcPr>
+          <w:p>
+            <w:pPr>
+              <w:jc w:val="center"/>
+              <w:rPr>
+                <w:rFonts w:asciiTheme="majorHAnsi" w:hAnsiTheme="majorHAnsi"/>
+              </w:rPr>
+            </w:pPr>
+            <w:r>
+              <w:rPr>
+                <w:rFonts w:asciiTheme="majorHAnsi" w:hAnsiTheme="majorHAnsi"/>
+              </w:rPr>
+              <w:t>cumplido</w:t>
+            </w:r>
           </w:p>
         </w:tc>
         <w:tc>
           <w:tcPr>
             <w:tcW w:w="4536" w:type="dxa"/>
-          </w:tcPr>
-          <w:p>
-            <w:pPr>
-              <w:rPr>
-                <w:rFonts w:asciiTheme="majorHAnsi" w:hAnsiTheme="majorHAnsi"/>
-              </w:rPr>
-            </w:pPr>
-          </w:p>
-          <w:p>
-            <w:pPr>
+            <w:vAlign w:val="center"/>
+          </w:tcPr>
+          <w:p>
+            <w:pPr>
+              <w:jc w:val="center"/>
+              <w:rPr>
+                <w:rFonts w:asciiTheme="majorHAnsi" w:hAnsiTheme="majorHAnsi"/>
+              </w:rPr>
+            </w:pPr>
+          </w:p>
+          <w:p>
+            <w:pPr>
+              <w:jc w:val="center"/>
               <w:rPr>
                 <w:rFonts w:asciiTheme="majorHAnsi" w:hAnsiTheme="majorHAnsi"/>
               </w:rPr>
@@ -397,9 +432,11 @@
         <w:tc>
           <w:tcPr>
             <w:tcW w:w="1418" w:type="dxa"/>
-          </w:tcPr>
-          <w:p>
-            <w:pPr>
+            <w:vAlign w:val="center"/>
+          </w:tcPr>
+          <w:p>
+            <w:pPr>
+              <w:jc w:val="center"/>
               <w:rPr>
                 <w:rFonts w:asciiTheme="majorHAnsi" w:hAnsiTheme="majorHAnsi"/>
               </w:rPr>
@@ -409,16 +446,19 @@
         <w:tc>
           <w:tcPr>
             <w:tcW w:w="4536" w:type="dxa"/>
-          </w:tcPr>
-          <w:p>
-            <w:pPr>
-              <w:rPr>
-                <w:rFonts w:asciiTheme="majorHAnsi" w:hAnsiTheme="majorHAnsi"/>
-              </w:rPr>
-            </w:pPr>
-          </w:p>
-          <w:p>
-            <w:pPr>
+            <w:vAlign w:val="center"/>
+          </w:tcPr>
+          <w:p>
+            <w:pPr>
+              <w:jc w:val="center"/>
+              <w:rPr>
+                <w:rFonts w:asciiTheme="majorHAnsi" w:hAnsiTheme="majorHAnsi"/>
+              </w:rPr>
+            </w:pPr>
+          </w:p>
+          <w:p>
+            <w:pPr>
+              <w:jc w:val="center"/>
               <w:rPr>
                 <w:rFonts w:asciiTheme="majorHAnsi" w:hAnsiTheme="majorHAnsi"/>
               </w:rPr>
@@ -461,9 +501,11 @@
         <w:tc>
           <w:tcPr>
             <w:tcW w:w="1418" w:type="dxa"/>
-          </w:tcPr>
-          <w:p>
-            <w:pPr>
+            <w:vAlign w:val="center"/>
+          </w:tcPr>
+          <w:p>
+            <w:pPr>
+              <w:jc w:val="center"/>
               <w:rPr>
                 <w:rFonts w:asciiTheme="majorHAnsi" w:hAnsiTheme="majorHAnsi"/>
               </w:rPr>
@@ -473,9 +515,11 @@
         <w:tc>
           <w:tcPr>
             <w:tcW w:w="4536" w:type="dxa"/>
-          </w:tcPr>
-          <w:p>
-            <w:pPr>
+            <w:vAlign w:val="center"/>
+          </w:tcPr>
+          <w:p>
+            <w:pPr>
+              <w:jc w:val="center"/>
               <w:rPr>
                 <w:rFonts w:asciiTheme="majorHAnsi" w:hAnsiTheme="majorHAnsi"/>
               </w:rPr>
@@ -511,9 +555,11 @@
         <w:tc>
           <w:tcPr>
             <w:tcW w:w="1418" w:type="dxa"/>
-          </w:tcPr>
-          <w:p>
-            <w:pPr>
+            <w:vAlign w:val="center"/>
+          </w:tcPr>
+          <w:p>
+            <w:pPr>
+              <w:jc w:val="center"/>
               <w:rPr>
                 <w:rFonts w:asciiTheme="majorHAnsi" w:hAnsiTheme="majorHAnsi"/>
               </w:rPr>
@@ -523,9 +569,11 @@
         <w:tc>
           <w:tcPr>
             <w:tcW w:w="4536" w:type="dxa"/>
-          </w:tcPr>
-          <w:p>
-            <w:pPr>
+            <w:vAlign w:val="center"/>
+          </w:tcPr>
+          <w:p>
+            <w:pPr>
+              <w:jc w:val="center"/>
               <w:rPr>
                 <w:rFonts w:asciiTheme="majorHAnsi" w:hAnsiTheme="majorHAnsi"/>
               </w:rPr>
@@ -555,9 +603,11 @@
         <w:tc>
           <w:tcPr>
             <w:tcW w:w="1418" w:type="dxa"/>
-          </w:tcPr>
-          <w:p>
-            <w:pPr>
+            <w:vAlign w:val="center"/>
+          </w:tcPr>
+          <w:p>
+            <w:pPr>
+              <w:jc w:val="center"/>
               <w:rPr>
                 <w:rFonts w:asciiTheme="majorHAnsi" w:hAnsiTheme="majorHAnsi"/>
               </w:rPr>
@@ -567,16 +617,19 @@
         <w:tc>
           <w:tcPr>
             <w:tcW w:w="4536" w:type="dxa"/>
-          </w:tcPr>
-          <w:p>
-            <w:pPr>
-              <w:rPr>
-                <w:rFonts w:asciiTheme="majorHAnsi" w:hAnsiTheme="majorHAnsi"/>
-              </w:rPr>
-            </w:pPr>
-          </w:p>
-          <w:p>
-            <w:pPr>
+            <w:vAlign w:val="center"/>
+          </w:tcPr>
+          <w:p>
+            <w:pPr>
+              <w:jc w:val="center"/>
+              <w:rPr>
+                <w:rFonts w:asciiTheme="majorHAnsi" w:hAnsiTheme="majorHAnsi"/>
+              </w:rPr>
+            </w:pPr>
+          </w:p>
+          <w:p>
+            <w:pPr>
+              <w:jc w:val="center"/>
               <w:rPr>
                 <w:rFonts w:asciiTheme="majorHAnsi" w:hAnsiTheme="majorHAnsi"/>
               </w:rPr>
@@ -606,9 +659,11 @@
         <w:tc>
           <w:tcPr>
             <w:tcW w:w="1418" w:type="dxa"/>
-          </w:tcPr>
-          <w:p>
-            <w:pPr>
+            <w:vAlign w:val="center"/>
+          </w:tcPr>
+          <w:p>
+            <w:pPr>
+              <w:jc w:val="center"/>
               <w:rPr>
                 <w:rFonts w:asciiTheme="majorHAnsi" w:hAnsiTheme="majorHAnsi"/>
               </w:rPr>
@@ -618,9 +673,11 @@
         <w:tc>
           <w:tcPr>
             <w:tcW w:w="4536" w:type="dxa"/>
-          </w:tcPr>
-          <w:p>
-            <w:pPr>
+            <w:vAlign w:val="center"/>
+          </w:tcPr>
+          <w:p>
+            <w:pPr>
+              <w:jc w:val="center"/>
               <w:rPr>
                 <w:rFonts w:asciiTheme="majorHAnsi" w:hAnsiTheme="majorHAnsi"/>
               </w:rPr>
@@ -650,9 +707,11 @@
         <w:tc>
           <w:tcPr>
             <w:tcW w:w="1418" w:type="dxa"/>
-          </w:tcPr>
-          <w:p>
-            <w:pPr>
+            <w:vAlign w:val="center"/>
+          </w:tcPr>
+          <w:p>
+            <w:pPr>
+              <w:jc w:val="center"/>
               <w:rPr>
                 <w:rFonts w:asciiTheme="majorHAnsi" w:hAnsiTheme="majorHAnsi"/>
               </w:rPr>
@@ -662,16 +721,19 @@
         <w:tc>
           <w:tcPr>
             <w:tcW w:w="4536" w:type="dxa"/>
-          </w:tcPr>
-          <w:p>
-            <w:pPr>
-              <w:rPr>
-                <w:rFonts w:asciiTheme="majorHAnsi" w:hAnsiTheme="majorHAnsi"/>
-              </w:rPr>
-            </w:pPr>
-          </w:p>
-          <w:p>
-            <w:pPr>
+            <w:vAlign w:val="center"/>
+          </w:tcPr>
+          <w:p>
+            <w:pPr>
+              <w:jc w:val="center"/>
+              <w:rPr>
+                <w:rFonts w:asciiTheme="majorHAnsi" w:hAnsiTheme="majorHAnsi"/>
+              </w:rPr>
+            </w:pPr>
+          </w:p>
+          <w:p>
+            <w:pPr>
+              <w:jc w:val="center"/>
               <w:rPr>
                 <w:rFonts w:asciiTheme="majorHAnsi" w:hAnsiTheme="majorHAnsi"/>
               </w:rPr>
@@ -714,9 +776,11 @@
         <w:tc>
           <w:tcPr>
             <w:tcW w:w="1418" w:type="dxa"/>
-          </w:tcPr>
-          <w:p>
-            <w:pPr>
+            <w:vAlign w:val="center"/>
+          </w:tcPr>
+          <w:p>
+            <w:pPr>
+              <w:jc w:val="center"/>
               <w:rPr>
                 <w:rFonts w:asciiTheme="majorHAnsi" w:hAnsiTheme="majorHAnsi"/>
               </w:rPr>
@@ -726,16 +790,19 @@
         <w:tc>
           <w:tcPr>
             <w:tcW w:w="4536" w:type="dxa"/>
-          </w:tcPr>
-          <w:p>
-            <w:pPr>
-              <w:rPr>
-                <w:rFonts w:asciiTheme="majorHAnsi" w:hAnsiTheme="majorHAnsi"/>
-              </w:rPr>
-            </w:pPr>
-          </w:p>
-          <w:p>
-            <w:pPr>
+            <w:vAlign w:val="center"/>
+          </w:tcPr>
+          <w:p>
+            <w:pPr>
+              <w:jc w:val="center"/>
+              <w:rPr>
+                <w:rFonts w:asciiTheme="majorHAnsi" w:hAnsiTheme="majorHAnsi"/>
+              </w:rPr>
+            </w:pPr>
+          </w:p>
+          <w:p>
+            <w:pPr>
+              <w:jc w:val="center"/>
               <w:rPr>
                 <w:rFonts w:asciiTheme="majorHAnsi" w:hAnsiTheme="majorHAnsi"/>
               </w:rPr>
@@ -773,16 +840,19 @@
         <w:tc>
           <w:tcPr>
             <w:tcW w:w="1418" w:type="dxa"/>
-          </w:tcPr>
-          <w:p>
-            <w:pPr>
-              <w:rPr>
-                <w:rFonts w:asciiTheme="majorHAnsi" w:hAnsiTheme="majorHAnsi"/>
-              </w:rPr>
-            </w:pPr>
-          </w:p>
-          <w:p>
-            <w:pPr>
+            <w:vAlign w:val="center"/>
+          </w:tcPr>
+          <w:p>
+            <w:pPr>
+              <w:jc w:val="center"/>
+              <w:rPr>
+                <w:rFonts w:asciiTheme="majorHAnsi" w:hAnsiTheme="majorHAnsi"/>
+              </w:rPr>
+            </w:pPr>
+          </w:p>
+          <w:p>
+            <w:pPr>
+              <w:jc w:val="center"/>
               <w:rPr>
                 <w:rFonts w:asciiTheme="majorHAnsi" w:hAnsiTheme="majorHAnsi"/>
               </w:rPr>
@@ -792,9 +862,11 @@
         <w:tc>
           <w:tcPr>
             <w:tcW w:w="4536" w:type="dxa"/>
-          </w:tcPr>
-          <w:p>
-            <w:pPr>
+            <w:vAlign w:val="center"/>
+          </w:tcPr>
+          <w:p>
+            <w:pPr>
+              <w:jc w:val="center"/>
               <w:rPr>
                 <w:rFonts w:asciiTheme="majorHAnsi" w:hAnsiTheme="majorHAnsi"/>
               </w:rPr>
@@ -832,9 +904,11 @@
         <w:tc>
           <w:tcPr>
             <w:tcW w:w="1418" w:type="dxa"/>
-          </w:tcPr>
-          <w:p>
-            <w:pPr>
+            <w:vAlign w:val="center"/>
+          </w:tcPr>
+          <w:p>
+            <w:pPr>
+              <w:jc w:val="center"/>
               <w:rPr>
                 <w:rFonts w:asciiTheme="majorHAnsi" w:hAnsiTheme="majorHAnsi"/>
               </w:rPr>
@@ -844,16 +918,19 @@
         <w:tc>
           <w:tcPr>
             <w:tcW w:w="4536" w:type="dxa"/>
-          </w:tcPr>
-          <w:p>
-            <w:pPr>
-              <w:rPr>
-                <w:rFonts w:asciiTheme="majorHAnsi" w:hAnsiTheme="majorHAnsi"/>
-              </w:rPr>
-            </w:pPr>
-          </w:p>
-          <w:p>
-            <w:pPr>
+            <w:vAlign w:val="center"/>
+          </w:tcPr>
+          <w:p>
+            <w:pPr>
+              <w:jc w:val="center"/>
+              <w:rPr>
+                <w:rFonts w:asciiTheme="majorHAnsi" w:hAnsiTheme="majorHAnsi"/>
+              </w:rPr>
+            </w:pPr>
+          </w:p>
+          <w:p>
+            <w:pPr>
+              <w:jc w:val="center"/>
               <w:rPr>
                 <w:rFonts w:asciiTheme="majorHAnsi" w:hAnsiTheme="majorHAnsi"/>
               </w:rPr>
@@ -881,7 +958,7 @@
 </file>
 
 <file path=word/styles.xml><?xml version="1.0" encoding="utf-8"?>
-<w:styles xmlns:mc="http://schemas.openxmlformats.org/markup-compatibility/2006" xmlns:r="http://schemas.openxmlformats.org/officeDocument/2006/relationships" xmlns:w="http://schemas.openxmlformats.org/wordprocessingml/2006/main" xmlns:w14="http://schemas.microsoft.com/office/word/2010/wordml" xmlns:w15="http://schemas.microsoft.com/office/word/2012/wordml" mc:Ignorable="w14 w15">
+<w:styles xmlns:mc="http://schemas.openxmlformats.org/markup-compatibility/2006" xmlns:r="http://schemas.openxmlformats.org/officeDocument/2006/relationships" xmlns:w="http://schemas.openxmlformats.org/wordprocessingml/2006/main" xmlns:w14="http://schemas.microsoft.com/office/word/2010/wordml" xmlns:w15="http://schemas.microsoft.com/office/word/2012/wordml" xmlns:w16cex="http://schemas.microsoft.com/office/word/2018/wordml/cex" xmlns:w16cid="http://schemas.microsoft.com/office/word/2016/wordml/cid" xmlns:w16="http://schemas.microsoft.com/office/word/2018/wordml" xmlns:w16sdtdh="http://schemas.microsoft.com/office/word/2020/wordml/sdtdatahash" xmlns:w16se="http://schemas.microsoft.com/office/word/2015/wordml/symex" mc:Ignorable="w14 w15 w16se w16cid w16 w16cex w16sdtdh">
   <w:docDefaults>
     <w:rPrDefault>
       <w:rPr>
@@ -897,7 +974,7 @@
       </w:pPr>
     </w:pPrDefault>
   </w:docDefaults>
-  <w:latentStyles w:defLockedState="0" w:defUIPriority="99" w:defSemiHidden="0" w:defUnhideWhenUsed="0" w:defQFormat="0" w:count="371">
+  <w:latentStyles w:defLockedState="0" w:defUIPriority="99" w:defSemiHidden="0" w:defUnhideWhenUsed="0" w:defQFormat="0" w:count="376">
     <w:lsdException w:name="Normal" w:uiPriority="0" w:qFormat="1"/>
     <w:lsdException w:name="heading 1" w:uiPriority="9" w:qFormat="1"/>
     <w:lsdException w:name="heading 2" w:semiHidden="1" w:uiPriority="9" w:unhideWhenUsed="1" w:qFormat="1"/>
@@ -1269,19 +1346,24 @@
     <w:lsdException w:name="List Table 5 Dark Accent 6" w:uiPriority="50"/>
     <w:lsdException w:name="List Table 6 Colorful Accent 6" w:uiPriority="51"/>
     <w:lsdException w:name="List Table 7 Colorful Accent 6" w:uiPriority="52"/>
+    <w:lsdException w:name="Mention" w:semiHidden="1" w:unhideWhenUsed="1"/>
+    <w:lsdException w:name="Smart Hyperlink" w:semiHidden="1" w:unhideWhenUsed="1"/>
+    <w:lsdException w:name="Hashtag" w:semiHidden="1" w:unhideWhenUsed="1"/>
+    <w:lsdException w:name="Unresolved Mention" w:semiHidden="1" w:unhideWhenUsed="1"/>
+    <w:lsdException w:name="Smart Link" w:semiHidden="1" w:unhideWhenUsed="1"/>
   </w:latentStyles>
   <w:style w:type="paragraph" w:default="1" w:styleId="Normal">
     <w:name w:val="Normal"/>
     <w:qFormat/>
     <w:rsid w:val="00052010"/>
   </w:style>
-  <w:style w:type="character" w:default="1" w:styleId="Fuentedeprrafopredeter">
+  <w:style w:type="character" w:default="1" w:styleId="DefaultParagraphFont">
     <w:name w:val="Default Paragraph Font"/>
     <w:uiPriority w:val="1"/>
     <w:semiHidden/>
     <w:unhideWhenUsed/>
   </w:style>
-  <w:style w:type="table" w:default="1" w:styleId="Tablanormal">
+  <w:style w:type="table" w:default="1" w:styleId="TableNormal">
     <w:name w:val="Normal Table"/>
     <w:uiPriority w:val="99"/>
     <w:semiHidden/>
@@ -1296,15 +1378,15 @@
       </w:tblCellMar>
     </w:tblPr>
   </w:style>
-  <w:style w:type="numbering" w:default="1" w:styleId="Sinlista">
+  <w:style w:type="numbering" w:default="1" w:styleId="NoList">
     <w:name w:val="No List"/>
     <w:uiPriority w:val="99"/>
     <w:semiHidden/>
     <w:unhideWhenUsed/>
   </w:style>
-  <w:style w:type="table" w:styleId="Tablaconcuadrcula">
+  <w:style w:type="table" w:styleId="TableGrid">
     <w:name w:val="Table Grid"/>
-    <w:basedOn w:val="Tablanormal"/>
+    <w:basedOn w:val="TableNormal"/>
     <w:uiPriority w:val="39"/>
     <w:rsid w:val="00052010"/>
     <w:pPr>

</xml_diff>